<commit_message>
Prepared for Lecture 3
</commit_message>
<xml_diff>
--- a/About me collateral.docx
+++ b/About me collateral.docx
@@ -436,6 +436,137 @@
         </w:rPr>
         <w:t>Tabletop Role Playing Games</w:t>
       </w:r>
+    </w:p>
+    <w:p>
+      <w:pPr>
+        <w:rPr>
+          <w:rFonts w:ascii="Arial Nova" w:hAnsi="Arial Nova"/>
+          <w:sz w:val="24"/>
+          <w:szCs w:val="24"/>
+        </w:rPr>
+      </w:pPr>
+      <w:r>
+        <w:rPr>
+          <w:rFonts w:ascii="Arial Nova" w:hAnsi="Arial Nova"/>
+          <w:sz w:val="24"/>
+          <w:szCs w:val="24"/>
+        </w:rPr>
+        <w:lastRenderedPageBreak/>
+        <w:t xml:space="preserve">Images: Open Shutter Photography = </w:t>
+      </w:r>
+      <w:hyperlink r:id="rId6" w:history="1">
+        <w:r>
+          <w:rPr>
+            <w:rStyle w:val="Hyperlink"/>
+            <w:rFonts w:ascii="Arial Nova" w:hAnsi="Arial Nova"/>
+            <w:sz w:val="24"/>
+            <w:szCs w:val="24"/>
+          </w:rPr>
+          <w:t>https://www.richarddufault.com/</w:t>
+        </w:r>
+      </w:hyperlink>
+    </w:p>
+    <w:p>
+      <w:pPr>
+        <w:rPr>
+          <w:rFonts w:ascii="Arial Nova" w:hAnsi="Arial Nova"/>
+          <w:sz w:val="24"/>
+          <w:szCs w:val="24"/>
+        </w:rPr>
+      </w:pPr>
+      <w:r>
+        <w:rPr>
+          <w:rFonts w:ascii="Arial Nova" w:hAnsi="Arial Nova"/>
+          <w:sz w:val="24"/>
+          <w:szCs w:val="24"/>
+        </w:rPr>
+        <w:t xml:space="preserve">League of Legends: </w:t>
+      </w:r>
+      <w:hyperlink r:id="rId7" w:history="1">
+        <w:r>
+          <w:rPr>
+            <w:rStyle w:val="Hyperlink"/>
+            <w:rFonts w:ascii="Arial Nova" w:hAnsi="Arial Nova"/>
+            <w:sz w:val="24"/>
+            <w:szCs w:val="24"/>
+          </w:rPr>
+          <w:t>https://www.leagueoflegends.com/</w:t>
+        </w:r>
+      </w:hyperlink>
+    </w:p>
+    <w:p>
+      <w:pPr>
+        <w:rPr>
+          <w:rFonts w:ascii="Arial Nova" w:hAnsi="Arial Nova"/>
+          <w:sz w:val="24"/>
+          <w:szCs w:val="24"/>
+        </w:rPr>
+      </w:pPr>
+      <w:r>
+        <w:rPr>
+          <w:rFonts w:ascii="Arial Nova" w:hAnsi="Arial Nova"/>
+          <w:sz w:val="24"/>
+          <w:szCs w:val="24"/>
+        </w:rPr>
+        <w:t xml:space="preserve">Carpentry: </w:t>
+      </w:r>
+      <w:hyperlink r:id="rId8" w:history="1">
+        <w:r>
+          <w:rPr>
+            <w:rStyle w:val="Hyperlink"/>
+            <w:rFonts w:ascii="Arial Nova" w:hAnsi="Arial Nova"/>
+            <w:sz w:val="24"/>
+            <w:szCs w:val="24"/>
+          </w:rPr>
+          <w:t>https://www.youtube.com/channel/UCo6KI4hlqPS3UrmqrO2z1FA</w:t>
+        </w:r>
+      </w:hyperlink>
+    </w:p>
+    <w:p>
+      <w:pPr>
+        <w:rPr>
+          <w:rFonts w:ascii="Arial Nova" w:hAnsi="Arial Nova"/>
+          <w:sz w:val="24"/>
+          <w:szCs w:val="24"/>
+        </w:rPr>
+      </w:pPr>
+      <w:r>
+        <w:rPr>
+          <w:rFonts w:ascii="Arial Nova" w:hAnsi="Arial Nova"/>
+          <w:sz w:val="24"/>
+          <w:szCs w:val="24"/>
+        </w:rPr>
+        <w:t xml:space="preserve">Table Top Role Playing Games: </w:t>
+      </w:r>
+      <w:hyperlink r:id="rId9" w:history="1">
+        <w:r>
+          <w:rPr>
+            <w:rStyle w:val="Hyperlink"/>
+            <w:rFonts w:ascii="Arial Nova" w:hAnsi="Arial Nova"/>
+            <w:sz w:val="24"/>
+            <w:szCs w:val="24"/>
+          </w:rPr>
+          <w:t>https://bladesinthedark.com/greetings-scoundrel</w:t>
+        </w:r>
+      </w:hyperlink>
+    </w:p>
+    <w:p>
+      <w:pPr>
+        <w:rPr>
+          <w:rFonts w:ascii="Arial Nova" w:hAnsi="Arial Nova"/>
+          <w:sz w:val="24"/>
+          <w:szCs w:val="24"/>
+        </w:rPr>
+      </w:pPr>
+    </w:p>
+    <w:p>
+      <w:pPr>
+        <w:rPr>
+          <w:rFonts w:ascii="Arial Nova" w:hAnsi="Arial Nova"/>
+          <w:sz w:val="24"/>
+          <w:szCs w:val="24"/>
+        </w:rPr>
+      </w:pPr>
     </w:p>
     <w:sectPr>
       <w:pgSz w:w="12240" w:h="15840"/>
@@ -1121,6 +1252,29 @@
       <w:contextualSpacing/>
     </w:pPr>
   </w:style>
+  <w:style w:type="character" w:styleId="Hyperlink">
+    <w:name w:val="Hyperlink"/>
+    <w:basedOn w:val="DefaultParagraphFont"/>
+    <w:uiPriority w:val="99"/>
+    <w:unhideWhenUsed/>
+    <w:rsid w:val="0024334B"/>
+    <w:rPr>
+      <w:color w:val="0563C1" w:themeColor="hyperlink"/>
+      <w:u w:val="single"/>
+    </w:rPr>
+  </w:style>
+  <w:style w:type="character" w:styleId="UnresolvedMention">
+    <w:name w:val="Unresolved Mention"/>
+    <w:basedOn w:val="DefaultParagraphFont"/>
+    <w:uiPriority w:val="99"/>
+    <w:semiHidden/>
+    <w:unhideWhenUsed/>
+    <w:rsid w:val="0024334B"/>
+    <w:rPr>
+      <w:color w:val="605E5C"/>
+      <w:shd w:val="clear" w:color="auto" w:fill="E1DFDD"/>
+    </w:rPr>
+  </w:style>
 </w:styles>
 </file>
 

</xml_diff>